<commit_message>
Ultimo Commit - Inserindo Diagrama de Classes
</commit_message>
<xml_diff>
--- a/Documentacao.docx
+++ b/Documentacao.docx
@@ -1025,6 +1025,8 @@
           <w:rFonts w:ascii="Arial" w:hAnsi="Arial" w:cs="Arial"/>
         </w:rPr>
       </w:pPr>
+      <w:bookmarkStart w:id="2" w:name="_GoBack"/>
+      <w:bookmarkEnd w:id="2"/>
       <w:r>
         <w:rPr>
           <w:rFonts w:ascii="Arial" w:hAnsi="Arial" w:cs="Arial"/>
@@ -1051,11 +1053,12 @@
       <w:pPr>
         <w:pStyle w:val="Sumrio1"/>
         <w:tabs>
-          <w:tab w:val="left" w:pos="480"/>
-          <w:tab w:val="right" w:leader="dot" w:pos="9062"/>
+          <w:tab w:val="left" w:pos="440"/>
+          <w:tab w:val="right" w:leader="dot" w:pos="8494"/>
         </w:tabs>
-        <w:rPr>
-          <w:rFonts w:asciiTheme="minorHAnsi" w:eastAsiaTheme="minorEastAsia" w:hAnsiTheme="minorHAnsi" w:cstheme="minorBidi"/>
+        <w:spacing w:line="360" w:lineRule="auto"/>
+        <w:rPr>
+          <w:rFonts w:ascii="Arial" w:eastAsiaTheme="minorEastAsia" w:hAnsi="Arial" w:cs="Arial"/>
           <w:noProof/>
           <w:sz w:val="22"/>
           <w:szCs w:val="22"/>
@@ -1082,7 +1085,7 @@
         </w:rPr>
         <w:fldChar w:fldCharType="separate"/>
       </w:r>
-      <w:hyperlink w:anchor="_Toc23803237" w:history="1">
+      <w:hyperlink w:anchor="_Toc24456080" w:history="1">
         <w:r>
           <w:rPr>
             <w:rStyle w:val="Hyperlink"/>
@@ -1093,7 +1096,7 @@
         </w:r>
         <w:r>
           <w:rPr>
-            <w:rFonts w:asciiTheme="minorHAnsi" w:eastAsiaTheme="minorEastAsia" w:hAnsiTheme="minorHAnsi" w:cstheme="minorBidi"/>
+            <w:rFonts w:ascii="Arial" w:eastAsiaTheme="minorEastAsia" w:hAnsi="Arial" w:cs="Arial"/>
             <w:noProof/>
             <w:sz w:val="22"/>
             <w:szCs w:val="22"/>
@@ -1110,6 +1113,7 @@
         </w:r>
         <w:r>
           <w:rPr>
+            <w:rFonts w:ascii="Arial" w:hAnsi="Arial" w:cs="Arial"/>
             <w:noProof/>
             <w:webHidden/>
           </w:rPr>
@@ -1117,6 +1121,7 @@
         </w:r>
         <w:r>
           <w:rPr>
+            <w:rFonts w:ascii="Arial" w:hAnsi="Arial" w:cs="Arial"/>
             <w:noProof/>
             <w:webHidden/>
           </w:rPr>
@@ -1124,19 +1129,22 @@
         </w:r>
         <w:r>
           <w:rPr>
+            <w:rFonts w:ascii="Arial" w:hAnsi="Arial" w:cs="Arial"/>
             <w:noProof/>
             <w:webHidden/>
           </w:rPr>
-          <w:instrText xml:space="preserve"> PAGEREF _Toc23803237 \h </w:instrText>
+          <w:instrText xml:space="preserve"> PAGEREF _Toc24456080 \h </w:instrText>
         </w:r>
         <w:r>
           <w:rPr>
+            <w:rFonts w:ascii="Arial" w:hAnsi="Arial" w:cs="Arial"/>
             <w:noProof/>
             <w:webHidden/>
           </w:rPr>
         </w:r>
         <w:r>
           <w:rPr>
+            <w:rFonts w:ascii="Arial" w:hAnsi="Arial" w:cs="Arial"/>
             <w:noProof/>
             <w:webHidden/>
           </w:rPr>
@@ -1144,6 +1152,7 @@
         </w:r>
         <w:r>
           <w:rPr>
+            <w:rFonts w:ascii="Arial" w:hAnsi="Arial" w:cs="Arial"/>
             <w:noProof/>
             <w:webHidden/>
           </w:rPr>
@@ -1151,6 +1160,7 @@
         </w:r>
         <w:r>
           <w:rPr>
+            <w:rFonts w:ascii="Arial" w:hAnsi="Arial" w:cs="Arial"/>
             <w:noProof/>
             <w:webHidden/>
           </w:rPr>
@@ -1162,13 +1172,13 @@
       <w:pPr>
         <w:pStyle w:val="Sumrio2"/>
         <w:rPr>
-          <w:rFonts w:asciiTheme="minorHAnsi" w:eastAsiaTheme="minorEastAsia" w:hAnsiTheme="minorHAnsi" w:cstheme="minorBidi"/>
+          <w:rFonts w:ascii="Arial" w:eastAsiaTheme="minorEastAsia" w:hAnsi="Arial" w:cs="Arial"/>
           <w:noProof/>
           <w:sz w:val="22"/>
           <w:szCs w:val="22"/>
         </w:rPr>
       </w:pPr>
-      <w:hyperlink w:anchor="_Toc23803238" w:history="1">
+      <w:hyperlink w:anchor="_Toc24456081" w:history="1">
         <w:r>
           <w:rPr>
             <w:rStyle w:val="Hyperlink"/>
@@ -1179,7 +1189,7 @@
         </w:r>
         <w:r>
           <w:rPr>
-            <w:rFonts w:asciiTheme="minorHAnsi" w:eastAsiaTheme="minorEastAsia" w:hAnsiTheme="minorHAnsi" w:cstheme="minorBidi"/>
+            <w:rFonts w:ascii="Arial" w:eastAsiaTheme="minorEastAsia" w:hAnsi="Arial" w:cs="Arial"/>
             <w:noProof/>
             <w:sz w:val="22"/>
             <w:szCs w:val="22"/>
@@ -1196,6 +1206,7 @@
         </w:r>
         <w:r>
           <w:rPr>
+            <w:rFonts w:ascii="Arial" w:hAnsi="Arial" w:cs="Arial"/>
             <w:noProof/>
             <w:webHidden/>
           </w:rPr>
@@ -1203,6 +1214,7 @@
         </w:r>
         <w:r>
           <w:rPr>
+            <w:rFonts w:ascii="Arial" w:hAnsi="Arial" w:cs="Arial"/>
             <w:noProof/>
             <w:webHidden/>
           </w:rPr>
@@ -1210,19 +1222,22 @@
         </w:r>
         <w:r>
           <w:rPr>
+            <w:rFonts w:ascii="Arial" w:hAnsi="Arial" w:cs="Arial"/>
             <w:noProof/>
             <w:webHidden/>
           </w:rPr>
-          <w:instrText xml:space="preserve"> PAGEREF _Toc23803238 \h </w:instrText>
+          <w:instrText xml:space="preserve"> PAGEREF _Toc24456081 \h </w:instrText>
         </w:r>
         <w:r>
           <w:rPr>
+            <w:rFonts w:ascii="Arial" w:hAnsi="Arial" w:cs="Arial"/>
             <w:noProof/>
             <w:webHidden/>
           </w:rPr>
         </w:r>
         <w:r>
           <w:rPr>
+            <w:rFonts w:ascii="Arial" w:hAnsi="Arial" w:cs="Arial"/>
             <w:noProof/>
             <w:webHidden/>
           </w:rPr>
@@ -1230,6 +1245,7 @@
         </w:r>
         <w:r>
           <w:rPr>
+            <w:rFonts w:ascii="Arial" w:hAnsi="Arial" w:cs="Arial"/>
             <w:noProof/>
             <w:webHidden/>
           </w:rPr>
@@ -1237,6 +1253,7 @@
         </w:r>
         <w:r>
           <w:rPr>
+            <w:rFonts w:ascii="Arial" w:hAnsi="Arial" w:cs="Arial"/>
             <w:noProof/>
             <w:webHidden/>
           </w:rPr>
@@ -1248,13 +1265,13 @@
       <w:pPr>
         <w:pStyle w:val="Sumrio2"/>
         <w:rPr>
-          <w:rFonts w:asciiTheme="minorHAnsi" w:eastAsiaTheme="minorEastAsia" w:hAnsiTheme="minorHAnsi" w:cstheme="minorBidi"/>
+          <w:rFonts w:ascii="Arial" w:eastAsiaTheme="minorEastAsia" w:hAnsi="Arial" w:cs="Arial"/>
           <w:noProof/>
           <w:sz w:val="22"/>
           <w:szCs w:val="22"/>
         </w:rPr>
       </w:pPr>
-      <w:hyperlink w:anchor="_Toc23803239" w:history="1">
+      <w:hyperlink w:anchor="_Toc24456082" w:history="1">
         <w:r>
           <w:rPr>
             <w:rStyle w:val="Hyperlink"/>
@@ -1265,7 +1282,7 @@
         </w:r>
         <w:r>
           <w:rPr>
-            <w:rFonts w:asciiTheme="minorHAnsi" w:eastAsiaTheme="minorEastAsia" w:hAnsiTheme="minorHAnsi" w:cstheme="minorBidi"/>
+            <w:rFonts w:ascii="Arial" w:eastAsiaTheme="minorEastAsia" w:hAnsi="Arial" w:cs="Arial"/>
             <w:noProof/>
             <w:sz w:val="22"/>
             <w:szCs w:val="22"/>
@@ -1282,6 +1299,7 @@
         </w:r>
         <w:r>
           <w:rPr>
+            <w:rFonts w:ascii="Arial" w:hAnsi="Arial" w:cs="Arial"/>
             <w:noProof/>
             <w:webHidden/>
           </w:rPr>
@@ -1289,6 +1307,7 @@
         </w:r>
         <w:r>
           <w:rPr>
+            <w:rFonts w:ascii="Arial" w:hAnsi="Arial" w:cs="Arial"/>
             <w:noProof/>
             <w:webHidden/>
           </w:rPr>
@@ -1296,19 +1315,22 @@
         </w:r>
         <w:r>
           <w:rPr>
+            <w:rFonts w:ascii="Arial" w:hAnsi="Arial" w:cs="Arial"/>
             <w:noProof/>
             <w:webHidden/>
           </w:rPr>
-          <w:instrText xml:space="preserve"> PAGEREF _Toc23803239 \h </w:instrText>
+          <w:instrText xml:space="preserve"> PAGEREF _Toc24456082 \h </w:instrText>
         </w:r>
         <w:r>
           <w:rPr>
+            <w:rFonts w:ascii="Arial" w:hAnsi="Arial" w:cs="Arial"/>
             <w:noProof/>
             <w:webHidden/>
           </w:rPr>
         </w:r>
         <w:r>
           <w:rPr>
+            <w:rFonts w:ascii="Arial" w:hAnsi="Arial" w:cs="Arial"/>
             <w:noProof/>
             <w:webHidden/>
           </w:rPr>
@@ -1316,6 +1338,7 @@
         </w:r>
         <w:r>
           <w:rPr>
+            <w:rFonts w:ascii="Arial" w:hAnsi="Arial" w:cs="Arial"/>
             <w:noProof/>
             <w:webHidden/>
           </w:rPr>
@@ -1323,6 +1346,7 @@
         </w:r>
         <w:r>
           <w:rPr>
+            <w:rFonts w:ascii="Arial" w:hAnsi="Arial" w:cs="Arial"/>
             <w:noProof/>
             <w:webHidden/>
           </w:rPr>
@@ -1334,17 +1358,18 @@
       <w:pPr>
         <w:pStyle w:val="Sumrio1"/>
         <w:tabs>
-          <w:tab w:val="left" w:pos="480"/>
-          <w:tab w:val="right" w:leader="dot" w:pos="9062"/>
+          <w:tab w:val="left" w:pos="440"/>
+          <w:tab w:val="right" w:leader="dot" w:pos="8494"/>
         </w:tabs>
-        <w:rPr>
-          <w:rFonts w:asciiTheme="minorHAnsi" w:eastAsiaTheme="minorEastAsia" w:hAnsiTheme="minorHAnsi" w:cstheme="minorBidi"/>
+        <w:spacing w:line="360" w:lineRule="auto"/>
+        <w:rPr>
+          <w:rFonts w:ascii="Arial" w:hAnsi="Arial" w:cs="Arial"/>
           <w:noProof/>
-          <w:sz w:val="22"/>
-          <w:szCs w:val="22"/>
-        </w:rPr>
-      </w:pPr>
-      <w:hyperlink w:anchor="_Toc23803240" w:history="1">
+          <w:color w:val="0000FF"/>
+          <w:u w:val="single"/>
+        </w:rPr>
+      </w:pPr>
+      <w:hyperlink w:anchor="_Toc24456083" w:history="1">
         <w:r>
           <w:rPr>
             <w:rStyle w:val="Hyperlink"/>
@@ -1355,7 +1380,7 @@
         </w:r>
         <w:r>
           <w:rPr>
-            <w:rFonts w:asciiTheme="minorHAnsi" w:eastAsiaTheme="minorEastAsia" w:hAnsiTheme="minorHAnsi" w:cstheme="minorBidi"/>
+            <w:rFonts w:ascii="Arial" w:eastAsiaTheme="minorEastAsia" w:hAnsi="Arial" w:cs="Arial"/>
             <w:noProof/>
             <w:sz w:val="22"/>
             <w:szCs w:val="22"/>
@@ -1372,6 +1397,7 @@
         </w:r>
         <w:r>
           <w:rPr>
+            <w:rFonts w:ascii="Arial" w:hAnsi="Arial" w:cs="Arial"/>
             <w:noProof/>
             <w:webHidden/>
           </w:rPr>
@@ -1379,6 +1405,7 @@
         </w:r>
         <w:r>
           <w:rPr>
+            <w:rFonts w:ascii="Arial" w:hAnsi="Arial" w:cs="Arial"/>
             <w:noProof/>
             <w:webHidden/>
           </w:rPr>
@@ -1386,19 +1413,22 @@
         </w:r>
         <w:r>
           <w:rPr>
+            <w:rFonts w:ascii="Arial" w:hAnsi="Arial" w:cs="Arial"/>
             <w:noProof/>
             <w:webHidden/>
           </w:rPr>
-          <w:instrText xml:space="preserve"> PAGEREF _Toc23803240 \h </w:instrText>
+          <w:instrText xml:space="preserve"> PAGEREF _Toc24456083 \h </w:instrText>
         </w:r>
         <w:r>
           <w:rPr>
+            <w:rFonts w:ascii="Arial" w:hAnsi="Arial" w:cs="Arial"/>
             <w:noProof/>
             <w:webHidden/>
           </w:rPr>
         </w:r>
         <w:r>
           <w:rPr>
+            <w:rFonts w:ascii="Arial" w:hAnsi="Arial" w:cs="Arial"/>
             <w:noProof/>
             <w:webHidden/>
           </w:rPr>
@@ -1406,6 +1436,7 @@
         </w:r>
         <w:r>
           <w:rPr>
+            <w:rFonts w:ascii="Arial" w:hAnsi="Arial" w:cs="Arial"/>
             <w:noProof/>
             <w:webHidden/>
           </w:rPr>
@@ -1413,6 +1444,7 @@
         </w:r>
         <w:r>
           <w:rPr>
+            <w:rFonts w:ascii="Arial" w:hAnsi="Arial" w:cs="Arial"/>
             <w:noProof/>
             <w:webHidden/>
           </w:rPr>
@@ -1424,13 +1456,13 @@
       <w:pPr>
         <w:pStyle w:val="Sumrio2"/>
         <w:rPr>
-          <w:rFonts w:asciiTheme="minorHAnsi" w:eastAsiaTheme="minorEastAsia" w:hAnsiTheme="minorHAnsi" w:cstheme="minorBidi"/>
+          <w:rFonts w:ascii="Arial" w:eastAsiaTheme="minorEastAsia" w:hAnsi="Arial" w:cs="Arial"/>
           <w:noProof/>
           <w:sz w:val="22"/>
           <w:szCs w:val="22"/>
         </w:rPr>
       </w:pPr>
-      <w:hyperlink w:anchor="_Toc23803241" w:history="1">
+      <w:hyperlink w:anchor="_Toc24456084" w:history="1">
         <w:r>
           <w:rPr>
             <w:rStyle w:val="Hyperlink"/>
@@ -1441,6 +1473,7 @@
         </w:r>
         <w:r>
           <w:rPr>
+            <w:rFonts w:ascii="Arial" w:hAnsi="Arial" w:cs="Arial"/>
             <w:noProof/>
             <w:webHidden/>
           </w:rPr>
@@ -1448,6 +1481,7 @@
         </w:r>
         <w:r>
           <w:rPr>
+            <w:rFonts w:ascii="Arial" w:hAnsi="Arial" w:cs="Arial"/>
             <w:noProof/>
             <w:webHidden/>
           </w:rPr>
@@ -1455,19 +1489,22 @@
         </w:r>
         <w:r>
           <w:rPr>
+            <w:rFonts w:ascii="Arial" w:hAnsi="Arial" w:cs="Arial"/>
             <w:noProof/>
             <w:webHidden/>
           </w:rPr>
-          <w:instrText xml:space="preserve"> PAGEREF _Toc23803241 \h </w:instrText>
+          <w:instrText xml:space="preserve"> PAGEREF _Toc24456084 \h </w:instrText>
         </w:r>
         <w:r>
           <w:rPr>
+            <w:rFonts w:ascii="Arial" w:hAnsi="Arial" w:cs="Arial"/>
             <w:noProof/>
             <w:webHidden/>
           </w:rPr>
         </w:r>
         <w:r>
           <w:rPr>
+            <w:rFonts w:ascii="Arial" w:hAnsi="Arial" w:cs="Arial"/>
             <w:noProof/>
             <w:webHidden/>
           </w:rPr>
@@ -1475,6 +1512,7 @@
         </w:r>
         <w:r>
           <w:rPr>
+            <w:rFonts w:ascii="Arial" w:hAnsi="Arial" w:cs="Arial"/>
             <w:noProof/>
             <w:webHidden/>
           </w:rPr>
@@ -1482,6 +1520,7 @@
         </w:r>
         <w:r>
           <w:rPr>
+            <w:rFonts w:ascii="Arial" w:hAnsi="Arial" w:cs="Arial"/>
             <w:noProof/>
             <w:webHidden/>
           </w:rPr>
@@ -1493,13 +1532,13 @@
       <w:pPr>
         <w:pStyle w:val="Sumrio2"/>
         <w:rPr>
-          <w:rFonts w:asciiTheme="minorHAnsi" w:eastAsiaTheme="minorEastAsia" w:hAnsiTheme="minorHAnsi" w:cstheme="minorBidi"/>
+          <w:rFonts w:ascii="Arial" w:eastAsiaTheme="minorEastAsia" w:hAnsi="Arial" w:cs="Arial"/>
           <w:noProof/>
           <w:sz w:val="22"/>
           <w:szCs w:val="22"/>
         </w:rPr>
       </w:pPr>
-      <w:hyperlink w:anchor="_Toc23803242" w:history="1">
+      <w:hyperlink w:anchor="_Toc24456085" w:history="1">
         <w:r>
           <w:rPr>
             <w:rStyle w:val="Hyperlink"/>
@@ -1510,6 +1549,7 @@
         </w:r>
         <w:r>
           <w:rPr>
+            <w:rFonts w:ascii="Arial" w:hAnsi="Arial" w:cs="Arial"/>
             <w:noProof/>
             <w:webHidden/>
           </w:rPr>
@@ -1517,6 +1557,7 @@
         </w:r>
         <w:r>
           <w:rPr>
+            <w:rFonts w:ascii="Arial" w:hAnsi="Arial" w:cs="Arial"/>
             <w:noProof/>
             <w:webHidden/>
           </w:rPr>
@@ -1524,19 +1565,22 @@
         </w:r>
         <w:r>
           <w:rPr>
+            <w:rFonts w:ascii="Arial" w:hAnsi="Arial" w:cs="Arial"/>
             <w:noProof/>
             <w:webHidden/>
           </w:rPr>
-          <w:instrText xml:space="preserve"> PAGEREF _Toc23803242 \h </w:instrText>
+          <w:instrText xml:space="preserve"> PAGEREF _Toc24456085 \h </w:instrText>
         </w:r>
         <w:r>
           <w:rPr>
+            <w:rFonts w:ascii="Arial" w:hAnsi="Arial" w:cs="Arial"/>
             <w:noProof/>
             <w:webHidden/>
           </w:rPr>
         </w:r>
         <w:r>
           <w:rPr>
+            <w:rFonts w:ascii="Arial" w:hAnsi="Arial" w:cs="Arial"/>
             <w:noProof/>
             <w:webHidden/>
           </w:rPr>
@@ -1544,6 +1588,7 @@
         </w:r>
         <w:r>
           <w:rPr>
+            <w:rFonts w:ascii="Arial" w:hAnsi="Arial" w:cs="Arial"/>
             <w:noProof/>
             <w:webHidden/>
           </w:rPr>
@@ -1551,6 +1596,159 @@
         </w:r>
         <w:r>
           <w:rPr>
+            <w:rFonts w:ascii="Arial" w:hAnsi="Arial" w:cs="Arial"/>
+            <w:noProof/>
+            <w:webHidden/>
+          </w:rPr>
+          <w:fldChar w:fldCharType="end"/>
+        </w:r>
+      </w:hyperlink>
+    </w:p>
+    <w:p>
+      <w:pPr>
+        <w:pStyle w:val="Sumrio2"/>
+        <w:rPr>
+          <w:rFonts w:ascii="Arial" w:eastAsiaTheme="minorEastAsia" w:hAnsi="Arial" w:cs="Arial"/>
+          <w:noProof/>
+          <w:sz w:val="22"/>
+          <w:szCs w:val="22"/>
+        </w:rPr>
+      </w:pPr>
+      <w:hyperlink w:anchor="_Toc24456086" w:history="1">
+        <w:r>
+          <w:rPr>
+            <w:rStyle w:val="Hyperlink"/>
+            <w:rFonts w:ascii="Arial" w:hAnsi="Arial" w:cs="Arial"/>
+            <w:noProof/>
+          </w:rPr>
+          <w:t>2.3 Telas</w:t>
+        </w:r>
+        <w:r>
+          <w:rPr>
+            <w:rFonts w:ascii="Arial" w:hAnsi="Arial" w:cs="Arial"/>
+            <w:noProof/>
+            <w:webHidden/>
+          </w:rPr>
+          <w:tab/>
+        </w:r>
+        <w:r>
+          <w:rPr>
+            <w:rFonts w:ascii="Arial" w:hAnsi="Arial" w:cs="Arial"/>
+            <w:noProof/>
+            <w:webHidden/>
+          </w:rPr>
+          <w:fldChar w:fldCharType="begin"/>
+        </w:r>
+        <w:r>
+          <w:rPr>
+            <w:rFonts w:ascii="Arial" w:hAnsi="Arial" w:cs="Arial"/>
+            <w:noProof/>
+            <w:webHidden/>
+          </w:rPr>
+          <w:instrText xml:space="preserve"> PAGEREF _Toc24456086 \h </w:instrText>
+        </w:r>
+        <w:r>
+          <w:rPr>
+            <w:rFonts w:ascii="Arial" w:hAnsi="Arial" w:cs="Arial"/>
+            <w:noProof/>
+            <w:webHidden/>
+          </w:rPr>
+        </w:r>
+        <w:r>
+          <w:rPr>
+            <w:rFonts w:ascii="Arial" w:hAnsi="Arial" w:cs="Arial"/>
+            <w:noProof/>
+            <w:webHidden/>
+          </w:rPr>
+          <w:fldChar w:fldCharType="separate"/>
+        </w:r>
+        <w:r>
+          <w:rPr>
+            <w:rFonts w:ascii="Arial" w:hAnsi="Arial" w:cs="Arial"/>
+            <w:noProof/>
+            <w:webHidden/>
+          </w:rPr>
+          <w:t>12</w:t>
+        </w:r>
+        <w:r>
+          <w:rPr>
+            <w:rFonts w:ascii="Arial" w:hAnsi="Arial" w:cs="Arial"/>
+            <w:noProof/>
+            <w:webHidden/>
+          </w:rPr>
+          <w:fldChar w:fldCharType="end"/>
+        </w:r>
+      </w:hyperlink>
+    </w:p>
+    <w:p>
+      <w:pPr>
+        <w:pStyle w:val="Sumrio2"/>
+        <w:rPr>
+          <w:rFonts w:ascii="Arial" w:eastAsiaTheme="minorEastAsia" w:hAnsi="Arial" w:cs="Arial"/>
+          <w:noProof/>
+          <w:sz w:val="22"/>
+          <w:szCs w:val="22"/>
+        </w:rPr>
+      </w:pPr>
+      <w:hyperlink w:anchor="_Toc24456087" w:history="1">
+        <w:r>
+          <w:rPr>
+            <w:rStyle w:val="Hyperlink"/>
+            <w:rFonts w:ascii="Arial" w:hAnsi="Arial" w:cs="Arial"/>
+            <w:noProof/>
+          </w:rPr>
+          <w:t>2.4 Diagrama de Classes</w:t>
+        </w:r>
+        <w:r>
+          <w:rPr>
+            <w:rFonts w:ascii="Arial" w:hAnsi="Arial" w:cs="Arial"/>
+            <w:noProof/>
+            <w:webHidden/>
+          </w:rPr>
+          <w:tab/>
+        </w:r>
+        <w:r>
+          <w:rPr>
+            <w:rFonts w:ascii="Arial" w:hAnsi="Arial" w:cs="Arial"/>
+            <w:noProof/>
+            <w:webHidden/>
+          </w:rPr>
+          <w:fldChar w:fldCharType="begin"/>
+        </w:r>
+        <w:r>
+          <w:rPr>
+            <w:rFonts w:ascii="Arial" w:hAnsi="Arial" w:cs="Arial"/>
+            <w:noProof/>
+            <w:webHidden/>
+          </w:rPr>
+          <w:instrText xml:space="preserve"> PAGEREF _Toc24456087 \h </w:instrText>
+        </w:r>
+        <w:r>
+          <w:rPr>
+            <w:rFonts w:ascii="Arial" w:hAnsi="Arial" w:cs="Arial"/>
+            <w:noProof/>
+            <w:webHidden/>
+          </w:rPr>
+        </w:r>
+        <w:r>
+          <w:rPr>
+            <w:rFonts w:ascii="Arial" w:hAnsi="Arial" w:cs="Arial"/>
+            <w:noProof/>
+            <w:webHidden/>
+          </w:rPr>
+          <w:fldChar w:fldCharType="separate"/>
+        </w:r>
+        <w:r>
+          <w:rPr>
+            <w:rFonts w:ascii="Arial" w:hAnsi="Arial" w:cs="Arial"/>
+            <w:noProof/>
+            <w:webHidden/>
+          </w:rPr>
+          <w:t>14</w:t>
+        </w:r>
+        <w:r>
+          <w:rPr>
+            <w:rFonts w:ascii="Arial" w:hAnsi="Arial" w:cs="Arial"/>
             <w:noProof/>
             <w:webHidden/>
           </w:rPr>
@@ -1608,7 +1806,7 @@
           <w:sz w:val="24"/>
         </w:rPr>
       </w:pPr>
-      <w:bookmarkStart w:id="2" w:name="_Toc23803237"/>
+      <w:bookmarkStart w:id="3" w:name="_Toc24456080"/>
       <w:r>
         <w:rPr>
           <w:rFonts w:ascii="Arial" w:hAnsi="Arial" w:cs="Arial"/>
@@ -1617,7 +1815,7 @@
         <w:lastRenderedPageBreak/>
         <w:t>INTRODUÇÃO</w:t>
       </w:r>
-      <w:bookmarkEnd w:id="2"/>
+      <w:bookmarkEnd w:id="3"/>
     </w:p>
     <w:p>
       <w:pPr>
@@ -1692,14 +1890,14 @@
           <w:rFonts w:ascii="Arial" w:hAnsi="Arial" w:cs="Arial"/>
         </w:rPr>
       </w:pPr>
-      <w:bookmarkStart w:id="3" w:name="_Toc23803238"/>
+      <w:bookmarkStart w:id="4" w:name="_Toc24456081"/>
       <w:r>
         <w:rPr>
           <w:rFonts w:ascii="Arial" w:hAnsi="Arial" w:cs="Arial"/>
         </w:rPr>
         <w:t>Justificativa</w:t>
       </w:r>
-      <w:bookmarkEnd w:id="3"/>
+      <w:bookmarkEnd w:id="4"/>
     </w:p>
     <w:p>
       <w:pPr>
@@ -1784,7 +1982,7 @@
           <w:rFonts w:ascii="Arial" w:hAnsi="Arial" w:cs="Arial"/>
         </w:rPr>
       </w:pPr>
-      <w:bookmarkStart w:id="4" w:name="_Toc23803239"/>
+      <w:bookmarkStart w:id="5" w:name="_Toc24456082"/>
       <w:r>
         <w:rPr>
           <w:rFonts w:ascii="Arial" w:hAnsi="Arial" w:cs="Arial"/>
@@ -1798,7 +1996,7 @@
         <w:tab/>
         <w:t>Objetivos</w:t>
       </w:r>
-      <w:bookmarkEnd w:id="4"/>
+      <w:bookmarkEnd w:id="5"/>
     </w:p>
     <w:p>
       <w:pPr>
@@ -1855,7 +2053,7 @@
           <w:sz w:val="24"/>
         </w:rPr>
       </w:pPr>
-      <w:bookmarkStart w:id="5" w:name="_Toc23803240"/>
+      <w:bookmarkStart w:id="6" w:name="_Toc24456083"/>
       <w:r>
         <w:rPr>
           <w:rFonts w:ascii="Arial" w:hAnsi="Arial" w:cs="Arial"/>
@@ -1863,7 +2061,7 @@
         </w:rPr>
         <w:t>DESENVOLVIMENTO</w:t>
       </w:r>
-      <w:bookmarkEnd w:id="5"/>
+      <w:bookmarkEnd w:id="6"/>
     </w:p>
     <w:p>
       <w:pPr>
@@ -1915,7 +2113,7 @@
           <w:rFonts w:ascii="Arial" w:hAnsi="Arial" w:cs="Arial"/>
         </w:rPr>
       </w:pPr>
-      <w:bookmarkStart w:id="6" w:name="_Toc23803241"/>
+      <w:bookmarkStart w:id="7" w:name="_Toc24456084"/>
       <w:r>
         <w:rPr>
           <w:rFonts w:ascii="Arial" w:hAnsi="Arial" w:cs="Arial"/>
@@ -1923,7 +2121,7 @@
         <w:lastRenderedPageBreak/>
         <w:t>2.1 Fundamentação Teórica</w:t>
       </w:r>
-      <w:bookmarkEnd w:id="6"/>
+      <w:bookmarkEnd w:id="7"/>
     </w:p>
     <w:p>
       <w:pPr>
@@ -1958,19 +2156,7 @@
         <w:rPr>
           <w:rFonts w:ascii="Arial" w:hAnsi="Arial" w:cs="Arial"/>
         </w:rPr>
-        <w:t>Elaboramos logo de caso um Caso de uso</w:t>
-      </w:r>
-      <w:r>
-        <w:rPr>
-          <w:rFonts w:ascii="Arial" w:hAnsi="Arial" w:cs="Arial"/>
-        </w:rPr>
-        <w:t xml:space="preserve"> e um fluxograma</w:t>
-      </w:r>
-      <w:r>
-        <w:rPr>
-          <w:rFonts w:ascii="Arial" w:hAnsi="Arial" w:cs="Arial"/>
-        </w:rPr>
-        <w:t>, para podermos entender melhor a ideia do projeto:</w:t>
+        <w:t>Elaboramos logo de caso um Caso de uso e um fluxograma, para podermos entender melhor a ideia do projeto:</w:t>
       </w:r>
     </w:p>
     <w:p>
@@ -1993,23 +2179,7 @@
           <w:sz w:val="20"/>
           <w:szCs w:val="20"/>
         </w:rPr>
-        <w:t>Imagem</w:t>
-      </w:r>
-      <w:r>
-        <w:rPr>
-          <w:rFonts w:ascii="Arial" w:hAnsi="Arial" w:cs="Arial"/>
-          <w:sz w:val="20"/>
-          <w:szCs w:val="20"/>
-        </w:rPr>
-        <w:t xml:space="preserve"> 1</w:t>
-      </w:r>
-      <w:r>
-        <w:rPr>
-          <w:rFonts w:ascii="Arial" w:hAnsi="Arial" w:cs="Arial"/>
-          <w:sz w:val="20"/>
-          <w:szCs w:val="20"/>
-        </w:rPr>
-        <w:t>: Fluxograma de Login</w:t>
+        <w:t>Imagem 1: Fluxograma de Login</w:t>
       </w:r>
     </w:p>
     <w:p>
@@ -2039,10 +2209,11 @@
       </w:pPr>
       <w:r>
         <w:rPr>
+          <w:rFonts w:ascii="Arial" w:hAnsi="Arial" w:cs="Arial"/>
           <w:noProof/>
         </w:rPr>
         <w:drawing>
-          <wp:inline distT="0" distB="0" distL="0" distR="0" wp14:anchorId="1C71A997" wp14:editId="4F83C7CB">
+          <wp:inline distT="0" distB="0" distL="0" distR="0" wp14:anchorId="3C6AFF7F" wp14:editId="6FD89109">
             <wp:extent cx="2495550" cy="6858000"/>
             <wp:effectExtent l="0" t="0" r="0" b="0"/>
             <wp:docPr id="3" name="Imagem 3"/>
@@ -2111,13 +2282,95 @@
         <w:jc w:val="center"/>
         <w:rPr>
           <w:rFonts w:ascii="Arial" w:hAnsi="Arial" w:cs="Arial"/>
-        </w:rPr>
-      </w:pPr>
-      <w:r>
-        <w:rPr>
-          <w:rFonts w:ascii="Arial" w:hAnsi="Arial" w:cs="Arial"/>
+          <w:sz w:val="20"/>
+          <w:szCs w:val="20"/>
+        </w:rPr>
+      </w:pPr>
+      <w:r>
+        <w:rPr>
+          <w:rFonts w:ascii="Arial" w:hAnsi="Arial" w:cs="Arial"/>
+          <w:sz w:val="20"/>
+          <w:szCs w:val="20"/>
         </w:rPr>
         <w:lastRenderedPageBreak/>
+        <w:t>Imagem 2: Diagrama de Casos de Uso</w:t>
+      </w:r>
+    </w:p>
+    <w:p>
+      <w:pPr>
+        <w:spacing w:after="461"/>
+        <w:jc w:val="center"/>
+        <w:rPr>
+          <w:rFonts w:ascii="Arial" w:hAnsi="Arial" w:cs="Arial"/>
+        </w:rPr>
+      </w:pPr>
+      <w:r>
+        <w:rPr>
+          <w:rFonts w:ascii="Arial" w:hAnsi="Arial" w:cs="Arial"/>
+          <w:noProof/>
+        </w:rPr>
+        <w:drawing>
+          <wp:inline distT="0" distB="0" distL="0" distR="0" wp14:anchorId="637C255A" wp14:editId="3657D255">
+            <wp:extent cx="5391150" cy="2305050"/>
+            <wp:effectExtent l="0" t="0" r="0" b="0"/>
+            <wp:docPr id="4" name="Imagem 4"/>
+            <wp:cNvGraphicFramePr>
+              <a:graphicFrameLocks xmlns:a="http://schemas.openxmlformats.org/drawingml/2006/main" noChangeAspect="1"/>
+            </wp:cNvGraphicFramePr>
+            <a:graphic xmlns:a="http://schemas.openxmlformats.org/drawingml/2006/main">
+              <a:graphicData uri="http://schemas.openxmlformats.org/drawingml/2006/picture">
+                <pic:pic xmlns:pic="http://schemas.openxmlformats.org/drawingml/2006/picture">
+                  <pic:nvPicPr>
+                    <pic:cNvPr id="0" name="Picture 1"/>
+                    <pic:cNvPicPr>
+                      <a:picLocks noChangeAspect="1" noChangeArrowheads="1"/>
+                    </pic:cNvPicPr>
+                  </pic:nvPicPr>
+                  <pic:blipFill>
+                    <a:blip r:embed="rId8" cstate="print">
+                      <a:extLst>
+                        <a:ext uri="{28A0092B-C50C-407E-A947-70E740481C1C}">
+                          <a14:useLocalDpi xmlns:a14="http://schemas.microsoft.com/office/drawing/2010/main" val="0"/>
+                        </a:ext>
+                      </a:extLst>
+                    </a:blip>
+                    <a:srcRect/>
+                    <a:stretch>
+                      <a:fillRect/>
+                    </a:stretch>
+                  </pic:blipFill>
+                  <pic:spPr bwMode="auto">
+                    <a:xfrm>
+                      <a:off x="0" y="0"/>
+                      <a:ext cx="5391150" cy="2305050"/>
+                    </a:xfrm>
+                    <a:prstGeom prst="rect">
+                      <a:avLst/>
+                    </a:prstGeom>
+                    <a:noFill/>
+                    <a:ln>
+                      <a:noFill/>
+                    </a:ln>
+                  </pic:spPr>
+                </pic:pic>
+              </a:graphicData>
+            </a:graphic>
+          </wp:inline>
+        </w:drawing>
+      </w:r>
+    </w:p>
+    <w:p>
+      <w:pPr>
+        <w:spacing w:after="461"/>
+        <w:jc w:val="center"/>
+        <w:rPr>
+          <w:rFonts w:ascii="Arial" w:hAnsi="Arial" w:cs="Arial"/>
+        </w:rPr>
+      </w:pPr>
+      <w:r>
+        <w:rPr>
+          <w:rFonts w:ascii="Arial" w:hAnsi="Arial" w:cs="Arial"/>
+        </w:rPr>
         <w:t>DOCUMENTO DE REQUITO DO SISTEMA</w:t>
       </w:r>
     </w:p>
@@ -3057,28 +3310,15 @@
             <w:pPr>
               <w:rPr>
                 <w:rFonts w:ascii="Arial" w:hAnsi="Arial" w:cs="Arial"/>
+                <w:b/>
               </w:rPr>
             </w:pPr>
             <w:r>
               <w:rPr>
                 <w:rFonts w:ascii="Arial" w:hAnsi="Arial" w:cs="Arial"/>
                 <w:b/>
-                <w:u w:val="single"/>
-              </w:rPr>
-              <w:t>Problema</w:t>
-            </w:r>
-            <w:r>
-              <w:rPr>
-                <w:rFonts w:ascii="Arial" w:hAnsi="Arial" w:cs="Arial"/>
-                <w:b/>
-              </w:rPr>
-              <w:t xml:space="preserve"> </w:t>
-            </w:r>
-            <w:r>
-              <w:rPr>
-                <w:rFonts w:ascii="Arial" w:hAnsi="Arial" w:cs="Arial"/>
-              </w:rPr>
-              <w:t xml:space="preserve">  </w:t>
+              </w:rPr>
+              <w:t xml:space="preserve">Problema   </w:t>
             </w:r>
           </w:p>
         </w:tc>
@@ -3134,6 +3374,7 @@
                 <w:rFonts w:ascii="Arial" w:hAnsi="Arial" w:cs="Arial"/>
                 <w:b/>
               </w:rPr>
+              <w:lastRenderedPageBreak/>
               <w:t>Quem afeta</w:t>
             </w:r>
             <w:r>
@@ -3511,71 +3752,6 @@
           </w:p>
         </w:tc>
       </w:tr>
-      <w:tr>
-        <w:trPr>
-          <w:trHeight w:val="596"/>
-        </w:trPr>
-        <w:tc>
-          <w:tcPr>
-            <w:tcW w:w="2110" w:type="dxa"/>
-            <w:tcBorders>
-              <w:top w:val="single" w:sz="4" w:space="0" w:color="000000"/>
-              <w:left w:val="single" w:sz="4" w:space="0" w:color="000000"/>
-              <w:bottom w:val="single" w:sz="4" w:space="0" w:color="000000"/>
-              <w:right w:val="single" w:sz="4" w:space="0" w:color="000000"/>
-            </w:tcBorders>
-          </w:tcPr>
-          <w:p>
-            <w:pPr>
-              <w:ind w:left="107"/>
-              <w:jc w:val="center"/>
-              <w:rPr>
-                <w:rFonts w:ascii="Arial" w:hAnsi="Arial" w:cs="Arial"/>
-              </w:rPr>
-            </w:pPr>
-          </w:p>
-        </w:tc>
-        <w:tc>
-          <w:tcPr>
-            <w:tcW w:w="3234" w:type="dxa"/>
-            <w:tcBorders>
-              <w:top w:val="single" w:sz="4" w:space="0" w:color="000000"/>
-              <w:left w:val="single" w:sz="4" w:space="0" w:color="000000"/>
-              <w:bottom w:val="single" w:sz="4" w:space="0" w:color="000000"/>
-              <w:right w:val="single" w:sz="4" w:space="0" w:color="000000"/>
-            </w:tcBorders>
-          </w:tcPr>
-          <w:p>
-            <w:pPr>
-              <w:ind w:left="127"/>
-              <w:jc w:val="center"/>
-              <w:rPr>
-                <w:rFonts w:ascii="Arial" w:hAnsi="Arial" w:cs="Arial"/>
-              </w:rPr>
-            </w:pPr>
-          </w:p>
-        </w:tc>
-        <w:tc>
-          <w:tcPr>
-            <w:tcW w:w="3727" w:type="dxa"/>
-            <w:tcBorders>
-              <w:top w:val="single" w:sz="4" w:space="0" w:color="000000"/>
-              <w:left w:val="single" w:sz="4" w:space="0" w:color="000000"/>
-              <w:bottom w:val="single" w:sz="4" w:space="0" w:color="000000"/>
-              <w:right w:val="single" w:sz="4" w:space="0" w:color="000000"/>
-            </w:tcBorders>
-          </w:tcPr>
-          <w:p>
-            <w:pPr>
-              <w:ind w:left="574" w:hanging="466"/>
-              <w:jc w:val="center"/>
-              <w:rPr>
-                <w:rFonts w:ascii="Arial" w:hAnsi="Arial" w:cs="Arial"/>
-              </w:rPr>
-            </w:pPr>
-          </w:p>
-        </w:tc>
-      </w:tr>
     </w:tbl>
     <w:p>
       <w:pPr>
@@ -3614,7 +3790,6 @@
         <w:rPr>
           <w:rFonts w:ascii="Arial" w:hAnsi="Arial" w:cs="Arial"/>
         </w:rPr>
-        <w:lastRenderedPageBreak/>
         <w:t xml:space="preserve">REQUISITOS FUNCIONAIS </w:t>
       </w:r>
     </w:p>
@@ -3659,7 +3834,7 @@
                 <w:b/>
               </w:rPr>
             </w:pPr>
-            <w:bookmarkStart w:id="7" w:name="_Hlk8923529"/>
+            <w:bookmarkStart w:id="8" w:name="_Hlk8923529"/>
             <w:r>
               <w:rPr>
                 <w:rFonts w:ascii="Arial" w:hAnsi="Arial" w:cs="Arial"/>
@@ -3741,7 +3916,7 @@
       </w:tr>
       <w:tr>
         <w:trPr>
-          <w:trHeight w:val="1922"/>
+          <w:trHeight w:val="2629"/>
         </w:trPr>
         <w:tc>
           <w:tcPr>
@@ -3887,7 +4062,7 @@
       </w:tr>
       <w:tr>
         <w:trPr>
-          <w:trHeight w:val="600"/>
+          <w:trHeight w:val="3258"/>
         </w:trPr>
         <w:tc>
           <w:tcPr>
@@ -4194,6 +4369,7 @@
               <w:rPr>
                 <w:rFonts w:ascii="Arial" w:hAnsi="Arial" w:cs="Arial"/>
               </w:rPr>
+              <w:lastRenderedPageBreak/>
               <w:t>CUPC-04</w:t>
             </w:r>
           </w:p>
@@ -4321,7 +4497,7 @@
           </w:p>
         </w:tc>
       </w:tr>
-      <w:bookmarkEnd w:id="7"/>
+      <w:bookmarkEnd w:id="8"/>
     </w:tbl>
     <w:p>
       <w:pPr>
@@ -4339,12 +4515,6 @@
           <w:rFonts w:ascii="Arial" w:hAnsi="Arial" w:cs="Arial"/>
         </w:rPr>
       </w:pPr>
-      <w:r>
-        <w:rPr>
-          <w:rFonts w:ascii="Arial" w:hAnsi="Arial" w:cs="Arial"/>
-        </w:rPr>
-        <w:br w:type="page"/>
-      </w:r>
     </w:p>
     <w:p>
       <w:pPr>
@@ -4362,7 +4532,6 @@
         <w:rPr>
           <w:rFonts w:ascii="Arial" w:hAnsi="Arial" w:cs="Arial"/>
         </w:rPr>
-        <w:lastRenderedPageBreak/>
         <w:t xml:space="preserve">REQUISITOS NÃO FUNCIONAIS  </w:t>
       </w:r>
     </w:p>
@@ -5089,21 +5258,15 @@
           <w:rFonts w:ascii="Arial" w:hAnsi="Arial" w:cs="Arial"/>
         </w:rPr>
       </w:pPr>
-      <w:bookmarkStart w:id="8" w:name="_Toc23803242"/>
+      <w:bookmarkStart w:id="9" w:name="_Toc24456085"/>
       <w:r>
         <w:rPr>
           <w:rFonts w:ascii="Arial" w:hAnsi="Arial" w:cs="Arial"/>
         </w:rPr>
         <w:lastRenderedPageBreak/>
-        <w:t>2.</w:t>
-      </w:r>
-      <w:r>
-        <w:rPr>
-          <w:rFonts w:ascii="Arial" w:hAnsi="Arial" w:cs="Arial"/>
-        </w:rPr>
-        <w:t>2 Desenvolvimento Prático</w:t>
-      </w:r>
-      <w:bookmarkEnd w:id="8"/>
+        <w:t>2.2 Desenvolvimento Prático</w:t>
+      </w:r>
+      <w:bookmarkEnd w:id="9"/>
     </w:p>
     <w:p>
       <w:pPr>
@@ -5138,7 +5301,33 @@
         <w:rPr>
           <w:rFonts w:ascii="Arial" w:hAnsi="Arial" w:cs="Arial"/>
         </w:rPr>
-        <w:t>, utilizando um banco de dados SQL Server, e com os requisitos pré-estabelecidos, foi elaborado o diagrama no banco de dados:</w:t>
+        <w:t>, utilizando um banco de dados SQL Server, e com os requisitos pré-estabelecidos</w:t>
+      </w:r>
+      <w:r>
+        <w:rPr>
+          <w:rFonts w:ascii="Arial" w:hAnsi="Arial" w:cs="Arial"/>
+        </w:rPr>
+        <w:t>. Após isso,</w:t>
+      </w:r>
+      <w:r>
+        <w:rPr>
+          <w:rFonts w:ascii="Arial" w:hAnsi="Arial" w:cs="Arial"/>
+        </w:rPr>
+        <w:t xml:space="preserve"> foi elaborado o </w:t>
+      </w:r>
+      <w:proofErr w:type="gramStart"/>
+      <w:r>
+        <w:rPr>
+          <w:rFonts w:ascii="Arial" w:hAnsi="Arial" w:cs="Arial"/>
+        </w:rPr>
+        <w:t>DER(</w:t>
+      </w:r>
+      <w:proofErr w:type="gramEnd"/>
+      <w:r>
+        <w:rPr>
+          <w:rFonts w:ascii="Arial" w:hAnsi="Arial" w:cs="Arial"/>
+        </w:rPr>
+        <w:t>Diagrama Entidade Relacionamento), no Modelo Conceitual e Lógico e seu código fonte.</w:t>
       </w:r>
     </w:p>
     <w:p>
@@ -5171,7 +5360,7 @@
           <w:sz w:val="20"/>
           <w:szCs w:val="20"/>
         </w:rPr>
-        <w:t>2</w:t>
+        <w:t>3</w:t>
       </w:r>
       <w:r>
         <w:rPr>
@@ -5188,16 +5377,24 @@
           <w:rFonts w:ascii="Arial" w:hAnsi="Arial" w:cs="Arial"/>
         </w:rPr>
       </w:pPr>
+    </w:p>
+    <w:p>
+      <w:pPr>
+        <w:spacing w:after="160" w:line="259" w:lineRule="auto"/>
+        <w:rPr>
+          <w:rFonts w:ascii="Arial" w:hAnsi="Arial" w:cs="Arial"/>
+        </w:rPr>
+      </w:pPr>
       <w:r>
         <w:rPr>
           <w:rFonts w:ascii="Arial" w:hAnsi="Arial" w:cs="Arial"/>
           <w:noProof/>
         </w:rPr>
         <w:drawing>
-          <wp:inline distT="0" distB="0" distL="0" distR="0">
-            <wp:extent cx="5409587" cy="5040000"/>
-            <wp:effectExtent l="0" t="0" r="635" b="8255"/>
-            <wp:docPr id="2" name="Imagem 2"/>
+          <wp:inline distT="0" distB="0" distL="0" distR="0" wp14:anchorId="0C8805AC" wp14:editId="5EF07451">
+            <wp:extent cx="5402727" cy="5040000"/>
+            <wp:effectExtent l="0" t="0" r="7620" b="8255"/>
+            <wp:docPr id="7" name="Imagem 7"/>
             <wp:cNvGraphicFramePr>
               <a:graphicFrameLocks xmlns:a="http://schemas.openxmlformats.org/drawingml/2006/main" noChangeAspect="1"/>
             </wp:cNvGraphicFramePr>
@@ -5205,13 +5402,13 @@
               <a:graphicData uri="http://schemas.openxmlformats.org/drawingml/2006/picture">
                 <pic:pic xmlns:pic="http://schemas.openxmlformats.org/drawingml/2006/picture">
                   <pic:nvPicPr>
-                    <pic:cNvPr id="0" name="Picture 2"/>
+                    <pic:cNvPr id="0" name="Picture 4"/>
                     <pic:cNvPicPr>
                       <a:picLocks noChangeAspect="1" noChangeArrowheads="1"/>
                     </pic:cNvPicPr>
                   </pic:nvPicPr>
                   <pic:blipFill>
-                    <a:blip r:embed="rId8">
+                    <a:blip r:embed="rId9">
                       <a:extLst>
                         <a:ext uri="{28A0092B-C50C-407E-A947-70E740481C1C}">
                           <a14:useLocalDpi xmlns:a14="http://schemas.microsoft.com/office/drawing/2010/main" val="0"/>
@@ -5226,7 +5423,7 @@
                   <pic:spPr bwMode="auto">
                     <a:xfrm>
                       <a:off x="0" y="0"/>
-                      <a:ext cx="5409587" cy="5040000"/>
+                      <a:ext cx="5402727" cy="5040000"/>
                     </a:xfrm>
                     <a:prstGeom prst="rect">
                       <a:avLst/>
@@ -5245,35 +5442,7 @@
     </w:p>
     <w:p>
       <w:pPr>
-        <w:rPr>
-          <w:rFonts w:ascii="Arial" w:hAnsi="Arial" w:cs="Arial"/>
-        </w:rPr>
-      </w:pPr>
-    </w:p>
-    <w:p>
-      <w:pPr>
-        <w:rPr>
-          <w:rFonts w:ascii="Arial" w:hAnsi="Arial" w:cs="Arial"/>
-        </w:rPr>
-      </w:pPr>
-    </w:p>
-    <w:p>
-      <w:pPr>
         <w:spacing w:after="160" w:line="259" w:lineRule="auto"/>
-        <w:rPr>
-          <w:rFonts w:ascii="Arial" w:hAnsi="Arial" w:cs="Arial"/>
-        </w:rPr>
-      </w:pPr>
-      <w:r>
-        <w:rPr>
-          <w:rFonts w:ascii="Arial" w:hAnsi="Arial" w:cs="Arial"/>
-        </w:rPr>
-        <w:br w:type="page"/>
-      </w:r>
-    </w:p>
-    <w:p>
-      <w:pPr>
-        <w:jc w:val="center"/>
         <w:rPr>
           <w:rFonts w:ascii="Arial" w:hAnsi="Arial" w:cs="Arial"/>
           <w:sz w:val="20"/>
@@ -5286,6 +5455,24 @@
           <w:sz w:val="20"/>
           <w:szCs w:val="20"/>
         </w:rPr>
+        <w:br w:type="page"/>
+      </w:r>
+    </w:p>
+    <w:p>
+      <w:pPr>
+        <w:jc w:val="center"/>
+        <w:rPr>
+          <w:rFonts w:ascii="Arial" w:hAnsi="Arial" w:cs="Arial"/>
+          <w:sz w:val="20"/>
+          <w:szCs w:val="20"/>
+        </w:rPr>
+      </w:pPr>
+      <w:r>
+        <w:rPr>
+          <w:rFonts w:ascii="Arial" w:hAnsi="Arial" w:cs="Arial"/>
+          <w:sz w:val="20"/>
+          <w:szCs w:val="20"/>
+        </w:rPr>
         <w:lastRenderedPageBreak/>
         <w:t xml:space="preserve">Imagem </w:t>
       </w:r>
@@ -5295,7 +5482,7 @@
           <w:sz w:val="20"/>
           <w:szCs w:val="20"/>
         </w:rPr>
-        <w:t>3</w:t>
+        <w:t>4</w:t>
       </w:r>
       <w:r>
         <w:rPr>
@@ -5307,15 +5494,21 @@
       </w:r>
     </w:p>
     <w:p>
-      <w:r>
-        <w:rPr>
+      <w:pPr>
+        <w:rPr>
+          <w:rFonts w:ascii="Arial" w:hAnsi="Arial" w:cs="Arial"/>
+        </w:rPr>
+      </w:pPr>
+      <w:r>
+        <w:rPr>
+          <w:rFonts w:ascii="Arial" w:hAnsi="Arial" w:cs="Arial"/>
           <w:noProof/>
         </w:rPr>
         <w:drawing>
-          <wp:inline distT="0" distB="0" distL="0" distR="0">
-            <wp:extent cx="5039995" cy="4263137"/>
-            <wp:effectExtent l="0" t="0" r="8255" b="4445"/>
-            <wp:docPr id="1" name="Imagem 1"/>
+          <wp:inline distT="0" distB="0" distL="0" distR="0" wp14:anchorId="067F2AEF" wp14:editId="657F17B9">
+            <wp:extent cx="5784778" cy="5040000"/>
+            <wp:effectExtent l="0" t="0" r="6985" b="8255"/>
+            <wp:docPr id="8" name="Imagem 8"/>
             <wp:cNvGraphicFramePr>
               <a:graphicFrameLocks xmlns:a="http://schemas.openxmlformats.org/drawingml/2006/main" noChangeAspect="1"/>
             </wp:cNvGraphicFramePr>
@@ -5323,26 +5516,26 @@
               <a:graphicData uri="http://schemas.openxmlformats.org/drawingml/2006/picture">
                 <pic:pic xmlns:pic="http://schemas.openxmlformats.org/drawingml/2006/picture">
                   <pic:nvPicPr>
-                    <pic:cNvPr id="0" name="Picture 1"/>
+                    <pic:cNvPr id="0" name="Picture 5"/>
                     <pic:cNvPicPr>
                       <a:picLocks noChangeAspect="1" noChangeArrowheads="1"/>
                     </pic:cNvPicPr>
                   </pic:nvPicPr>
                   <pic:blipFill rotWithShape="1">
-                    <a:blip r:embed="rId9">
+                    <a:blip r:embed="rId10">
                       <a:extLst>
                         <a:ext uri="{28A0092B-C50C-407E-A947-70E740481C1C}">
                           <a14:useLocalDpi xmlns:a14="http://schemas.microsoft.com/office/drawing/2010/main" val="0"/>
                         </a:ext>
                       </a:extLst>
                     </a:blip>
-                    <a:srcRect t="20596"/>
+                    <a:srcRect t="19675"/>
                     <a:stretch/>
                   </pic:blipFill>
                   <pic:spPr bwMode="auto">
                     <a:xfrm>
                       <a:off x="0" y="0"/>
-                      <a:ext cx="5040000" cy="4263141"/>
+                      <a:ext cx="5784778" cy="5040000"/>
                     </a:xfrm>
                     <a:prstGeom prst="rect">
                       <a:avLst/>
@@ -5363,12 +5556,958 @@
           </wp:inline>
         </w:drawing>
       </w:r>
-      <w:bookmarkStart w:id="9" w:name="_GoBack"/>
-      <w:bookmarkEnd w:id="9"/>
-    </w:p>
-    <w:p/>
+    </w:p>
+    <w:p>
+      <w:pPr>
+        <w:spacing w:after="160" w:line="259" w:lineRule="auto"/>
+        <w:rPr>
+          <w:rFonts w:ascii="Arial" w:hAnsi="Arial" w:cs="Arial"/>
+        </w:rPr>
+      </w:pPr>
+      <w:r>
+        <w:rPr>
+          <w:rFonts w:ascii="Arial" w:hAnsi="Arial" w:cs="Arial"/>
+        </w:rPr>
+        <w:br w:type="page"/>
+      </w:r>
+    </w:p>
+    <w:p>
+      <w:pPr>
+        <w:rPr>
+          <w:rFonts w:ascii="Arial" w:hAnsi="Arial" w:cs="Arial"/>
+        </w:rPr>
+      </w:pPr>
+    </w:p>
+    <w:p>
+      <w:pPr>
+        <w:jc w:val="center"/>
+        <w:rPr>
+          <w:rFonts w:ascii="Arial" w:hAnsi="Arial" w:cs="Arial"/>
+          <w:sz w:val="20"/>
+          <w:szCs w:val="20"/>
+        </w:rPr>
+      </w:pPr>
+      <w:r>
+        <w:rPr>
+          <w:rFonts w:ascii="Arial" w:hAnsi="Arial" w:cs="Arial"/>
+          <w:sz w:val="20"/>
+          <w:szCs w:val="20"/>
+        </w:rPr>
+        <w:t>Imagem 5: Script Banco de Dados</w:t>
+      </w:r>
+    </w:p>
+    <w:p>
+      <w:pPr>
+        <w:jc w:val="center"/>
+        <w:rPr>
+          <w:rFonts w:ascii="Arial" w:hAnsi="Arial" w:cs="Arial"/>
+          <w:sz w:val="20"/>
+          <w:szCs w:val="20"/>
+        </w:rPr>
+      </w:pPr>
+    </w:p>
+    <w:p>
+      <w:pPr>
+        <w:rPr>
+          <w:rFonts w:ascii="Arial" w:hAnsi="Arial" w:cs="Arial"/>
+          <w:noProof/>
+        </w:rPr>
+      </w:pPr>
+      <w:r>
+        <w:rPr>
+          <w:rFonts w:ascii="Arial" w:hAnsi="Arial" w:cs="Arial"/>
+          <w:noProof/>
+        </w:rPr>
+        <w:drawing>
+          <wp:inline distT="0" distB="0" distL="0" distR="0" wp14:anchorId="16BAC780" wp14:editId="3EA22CBA">
+            <wp:extent cx="5410200" cy="5067300"/>
+            <wp:effectExtent l="0" t="0" r="0" b="0"/>
+            <wp:docPr id="9" name="Imagem 9"/>
+            <wp:cNvGraphicFramePr>
+              <a:graphicFrameLocks xmlns:a="http://schemas.openxmlformats.org/drawingml/2006/main" noChangeAspect="1"/>
+            </wp:cNvGraphicFramePr>
+            <a:graphic xmlns:a="http://schemas.openxmlformats.org/drawingml/2006/main">
+              <a:graphicData uri="http://schemas.openxmlformats.org/drawingml/2006/picture">
+                <pic:pic xmlns:pic="http://schemas.openxmlformats.org/drawingml/2006/picture">
+                  <pic:nvPicPr>
+                    <pic:cNvPr id="0" name="Picture 8"/>
+                    <pic:cNvPicPr>
+                      <a:picLocks noChangeAspect="1" noChangeArrowheads="1"/>
+                    </pic:cNvPicPr>
+                  </pic:nvPicPr>
+                  <pic:blipFill rotWithShape="1">
+                    <a:blip r:embed="rId11">
+                      <a:extLst>
+                        <a:ext uri="{28A0092B-C50C-407E-A947-70E740481C1C}">
+                          <a14:useLocalDpi xmlns:a14="http://schemas.microsoft.com/office/drawing/2010/main" val="0"/>
+                        </a:ext>
+                      </a:extLst>
+                    </a:blip>
+                    <a:srcRect t="998" r="-188" b="32657"/>
+                    <a:stretch/>
+                  </pic:blipFill>
+                  <pic:spPr bwMode="auto">
+                    <a:xfrm>
+                      <a:off x="0" y="0"/>
+                      <a:ext cx="5410200" cy="5067300"/>
+                    </a:xfrm>
+                    <a:prstGeom prst="rect">
+                      <a:avLst/>
+                    </a:prstGeom>
+                    <a:noFill/>
+                    <a:ln>
+                      <a:noFill/>
+                    </a:ln>
+                    <a:extLst>
+                      <a:ext uri="{53640926-AAD7-44D8-BBD7-CCE9431645EC}">
+                        <a14:shadowObscured xmlns:a14="http://schemas.microsoft.com/office/drawing/2010/main"/>
+                      </a:ext>
+                    </a:extLst>
+                  </pic:spPr>
+                </pic:pic>
+              </a:graphicData>
+            </a:graphic>
+          </wp:inline>
+        </w:drawing>
+      </w:r>
+    </w:p>
+    <w:p>
+      <w:pPr>
+        <w:rPr>
+          <w:rFonts w:ascii="Arial" w:hAnsi="Arial" w:cs="Arial"/>
+        </w:rPr>
+      </w:pPr>
+    </w:p>
+    <w:p>
+      <w:pPr>
+        <w:spacing w:after="160" w:line="259" w:lineRule="auto"/>
+        <w:rPr>
+          <w:rFonts w:ascii="Arial" w:hAnsi="Arial" w:cs="Arial"/>
+        </w:rPr>
+      </w:pPr>
+      <w:r>
+        <w:rPr>
+          <w:rFonts w:ascii="Arial" w:hAnsi="Arial" w:cs="Arial"/>
+        </w:rPr>
+        <w:br w:type="page"/>
+      </w:r>
+    </w:p>
+    <w:p>
+      <w:pPr>
+        <w:pStyle w:val="Ttulo2"/>
+        <w:tabs>
+          <w:tab w:val="left" w:pos="540"/>
+        </w:tabs>
+        <w:spacing w:line="360" w:lineRule="auto"/>
+        <w:rPr>
+          <w:rFonts w:ascii="Arial" w:hAnsi="Arial" w:cs="Arial"/>
+        </w:rPr>
+      </w:pPr>
+      <w:bookmarkStart w:id="10" w:name="_Toc24456086"/>
+      <w:r>
+        <w:rPr>
+          <w:rFonts w:ascii="Arial" w:hAnsi="Arial" w:cs="Arial"/>
+        </w:rPr>
+        <w:lastRenderedPageBreak/>
+        <w:t>2.3 Telas</w:t>
+      </w:r>
+      <w:bookmarkEnd w:id="10"/>
+    </w:p>
+    <w:p>
+      <w:pPr>
+        <w:rPr>
+          <w:rFonts w:ascii="Arial" w:hAnsi="Arial" w:cs="Arial"/>
+        </w:rPr>
+      </w:pPr>
+      <w:r>
+        <w:rPr>
+          <w:rFonts w:ascii="Arial" w:hAnsi="Arial" w:cs="Arial"/>
+        </w:rPr>
+        <w:tab/>
+      </w:r>
+    </w:p>
+    <w:p>
+      <w:pPr>
+        <w:ind w:firstLine="708"/>
+        <w:rPr>
+          <w:rFonts w:ascii="Arial" w:hAnsi="Arial" w:cs="Arial"/>
+        </w:rPr>
+      </w:pPr>
+      <w:r>
+        <w:rPr>
+          <w:rFonts w:ascii="Arial" w:hAnsi="Arial" w:cs="Arial"/>
+        </w:rPr>
+        <w:t>Com isso, o início do desenvolvimento foi mais fácil, e rápido, gerando o programa abaixo:</w:t>
+      </w:r>
+    </w:p>
+    <w:p>
+      <w:pPr>
+        <w:rPr>
+          <w:rFonts w:ascii="Arial" w:hAnsi="Arial" w:cs="Arial"/>
+        </w:rPr>
+      </w:pPr>
+    </w:p>
+    <w:p>
+      <w:pPr>
+        <w:jc w:val="center"/>
+        <w:rPr>
+          <w:rFonts w:ascii="Arial" w:hAnsi="Arial" w:cs="Arial"/>
+          <w:sz w:val="20"/>
+          <w:szCs w:val="20"/>
+        </w:rPr>
+      </w:pPr>
+      <w:r>
+        <w:rPr>
+          <w:rFonts w:ascii="Arial" w:hAnsi="Arial" w:cs="Arial"/>
+          <w:sz w:val="20"/>
+          <w:szCs w:val="20"/>
+        </w:rPr>
+        <w:t>Imagem 6: Tela de Login</w:t>
+      </w:r>
+    </w:p>
+    <w:p>
+      <w:pPr>
+        <w:jc w:val="center"/>
+        <w:rPr>
+          <w:rFonts w:ascii="Arial" w:hAnsi="Arial" w:cs="Arial"/>
+          <w:noProof/>
+        </w:rPr>
+      </w:pPr>
+    </w:p>
+    <w:p>
+      <w:pPr>
+        <w:jc w:val="center"/>
+        <w:rPr>
+          <w:rFonts w:ascii="Arial" w:hAnsi="Arial" w:cs="Arial"/>
+        </w:rPr>
+      </w:pPr>
+      <w:r>
+        <w:rPr>
+          <w:rFonts w:ascii="Arial" w:hAnsi="Arial" w:cs="Arial"/>
+          <w:noProof/>
+        </w:rPr>
+        <w:drawing>
+          <wp:inline distT="0" distB="0" distL="0" distR="0" wp14:anchorId="05E788B2" wp14:editId="5D7EA7EB">
+            <wp:extent cx="2628900" cy="2531745"/>
+            <wp:effectExtent l="0" t="0" r="0" b="1905"/>
+            <wp:docPr id="10" name="Imagem 10"/>
+            <wp:cNvGraphicFramePr>
+              <a:graphicFrameLocks xmlns:a="http://schemas.openxmlformats.org/drawingml/2006/main" noChangeAspect="1"/>
+            </wp:cNvGraphicFramePr>
+            <a:graphic xmlns:a="http://schemas.openxmlformats.org/drawingml/2006/main">
+              <a:graphicData uri="http://schemas.openxmlformats.org/drawingml/2006/picture">
+                <pic:pic xmlns:pic="http://schemas.openxmlformats.org/drawingml/2006/picture">
+                  <pic:nvPicPr>
+                    <pic:cNvPr id="0" name="Picture 10"/>
+                    <pic:cNvPicPr>
+                      <a:picLocks noChangeAspect="1" noChangeArrowheads="1"/>
+                    </pic:cNvPicPr>
+                  </pic:nvPicPr>
+                  <pic:blipFill rotWithShape="1">
+                    <a:blip r:embed="rId12" cstate="print">
+                      <a:extLst>
+                        <a:ext uri="{28A0092B-C50C-407E-A947-70E740481C1C}">
+                          <a14:useLocalDpi xmlns:a14="http://schemas.microsoft.com/office/drawing/2010/main" val="0"/>
+                        </a:ext>
+                      </a:extLst>
+                    </a:blip>
+                    <a:srcRect l="24694" r="26623"/>
+                    <a:stretch/>
+                  </pic:blipFill>
+                  <pic:spPr bwMode="auto">
+                    <a:xfrm>
+                      <a:off x="0" y="0"/>
+                      <a:ext cx="2628900" cy="2531745"/>
+                    </a:xfrm>
+                    <a:prstGeom prst="rect">
+                      <a:avLst/>
+                    </a:prstGeom>
+                    <a:noFill/>
+                    <a:ln>
+                      <a:noFill/>
+                    </a:ln>
+                    <a:extLst>
+                      <a:ext uri="{53640926-AAD7-44D8-BBD7-CCE9431645EC}">
+                        <a14:shadowObscured xmlns:a14="http://schemas.microsoft.com/office/drawing/2010/main"/>
+                      </a:ext>
+                    </a:extLst>
+                  </pic:spPr>
+                </pic:pic>
+              </a:graphicData>
+            </a:graphic>
+          </wp:inline>
+        </w:drawing>
+      </w:r>
+    </w:p>
+    <w:p>
+      <w:pPr>
+        <w:jc w:val="center"/>
+        <w:rPr>
+          <w:rFonts w:ascii="Arial" w:hAnsi="Arial" w:cs="Arial"/>
+        </w:rPr>
+      </w:pPr>
+    </w:p>
+    <w:p>
+      <w:pPr>
+        <w:jc w:val="center"/>
+        <w:rPr>
+          <w:rFonts w:ascii="Arial" w:hAnsi="Arial" w:cs="Arial"/>
+          <w:sz w:val="20"/>
+          <w:szCs w:val="20"/>
+        </w:rPr>
+      </w:pPr>
+      <w:r>
+        <w:rPr>
+          <w:rFonts w:ascii="Arial" w:hAnsi="Arial" w:cs="Arial"/>
+          <w:sz w:val="20"/>
+          <w:szCs w:val="20"/>
+        </w:rPr>
+        <w:t>Imagem 7: In</w:t>
+      </w:r>
+      <w:r>
+        <w:rPr>
+          <w:rFonts w:ascii="Arial" w:hAnsi="Arial" w:cs="Arial"/>
+          <w:sz w:val="20"/>
+          <w:szCs w:val="20"/>
+        </w:rPr>
+        <w:t>í</w:t>
+      </w:r>
+      <w:r>
+        <w:rPr>
+          <w:rFonts w:ascii="Arial" w:hAnsi="Arial" w:cs="Arial"/>
+          <w:sz w:val="20"/>
+          <w:szCs w:val="20"/>
+        </w:rPr>
+        <w:t>cio</w:t>
+      </w:r>
+    </w:p>
+    <w:p>
+      <w:pPr>
+        <w:jc w:val="center"/>
+        <w:rPr>
+          <w:rFonts w:ascii="Arial" w:hAnsi="Arial" w:cs="Arial"/>
+        </w:rPr>
+      </w:pPr>
+    </w:p>
+    <w:p>
+      <w:pPr>
+        <w:jc w:val="center"/>
+        <w:rPr>
+          <w:rFonts w:ascii="Arial" w:hAnsi="Arial" w:cs="Arial"/>
+          <w:noProof/>
+        </w:rPr>
+      </w:pPr>
+    </w:p>
+    <w:p>
+      <w:pPr>
+        <w:jc w:val="center"/>
+        <w:rPr>
+          <w:rFonts w:ascii="Arial" w:hAnsi="Arial" w:cs="Arial"/>
+        </w:rPr>
+      </w:pPr>
+      <w:r>
+        <w:rPr>
+          <w:rFonts w:ascii="Arial" w:hAnsi="Arial" w:cs="Arial"/>
+          <w:noProof/>
+        </w:rPr>
+        <w:drawing>
+          <wp:inline distT="0" distB="0" distL="0" distR="0" wp14:anchorId="2F51BC00" wp14:editId="29D27225">
+            <wp:extent cx="5076825" cy="1419225"/>
+            <wp:effectExtent l="0" t="0" r="9525" b="9525"/>
+            <wp:docPr id="11" name="Imagem 11"/>
+            <wp:cNvGraphicFramePr>
+              <a:graphicFrameLocks xmlns:a="http://schemas.openxmlformats.org/drawingml/2006/main" noChangeAspect="1"/>
+            </wp:cNvGraphicFramePr>
+            <a:graphic xmlns:a="http://schemas.openxmlformats.org/drawingml/2006/main">
+              <a:graphicData uri="http://schemas.openxmlformats.org/drawingml/2006/picture">
+                <pic:pic xmlns:pic="http://schemas.openxmlformats.org/drawingml/2006/picture">
+                  <pic:nvPicPr>
+                    <pic:cNvPr id="0" name="Picture 12"/>
+                    <pic:cNvPicPr>
+                      <a:picLocks noChangeAspect="1" noChangeArrowheads="1"/>
+                    </pic:cNvPicPr>
+                  </pic:nvPicPr>
+                  <pic:blipFill rotWithShape="1">
+                    <a:blip r:embed="rId13" cstate="print">
+                      <a:extLst>
+                        <a:ext uri="{28A0092B-C50C-407E-A947-70E740481C1C}">
+                          <a14:useLocalDpi xmlns:a14="http://schemas.microsoft.com/office/drawing/2010/main" val="0"/>
+                        </a:ext>
+                      </a:extLst>
+                    </a:blip>
+                    <a:srcRect r="5831" b="35776"/>
+                    <a:stretch/>
+                  </pic:blipFill>
+                  <pic:spPr bwMode="auto">
+                    <a:xfrm>
+                      <a:off x="0" y="0"/>
+                      <a:ext cx="5076825" cy="1419225"/>
+                    </a:xfrm>
+                    <a:prstGeom prst="rect">
+                      <a:avLst/>
+                    </a:prstGeom>
+                    <a:noFill/>
+                    <a:ln>
+                      <a:noFill/>
+                    </a:ln>
+                    <a:extLst>
+                      <a:ext uri="{53640926-AAD7-44D8-BBD7-CCE9431645EC}">
+                        <a14:shadowObscured xmlns:a14="http://schemas.microsoft.com/office/drawing/2010/main"/>
+                      </a:ext>
+                    </a:extLst>
+                  </pic:spPr>
+                </pic:pic>
+              </a:graphicData>
+            </a:graphic>
+          </wp:inline>
+        </w:drawing>
+      </w:r>
+    </w:p>
+    <w:p>
+      <w:pPr>
+        <w:jc w:val="center"/>
+        <w:rPr>
+          <w:rFonts w:ascii="Arial" w:hAnsi="Arial" w:cs="Arial"/>
+        </w:rPr>
+      </w:pPr>
+    </w:p>
+    <w:p>
+      <w:pPr>
+        <w:jc w:val="center"/>
+        <w:rPr>
+          <w:rFonts w:ascii="Arial" w:hAnsi="Arial" w:cs="Arial"/>
+          <w:sz w:val="20"/>
+          <w:szCs w:val="20"/>
+        </w:rPr>
+      </w:pPr>
+      <w:r>
+        <w:rPr>
+          <w:rFonts w:ascii="Arial" w:hAnsi="Arial" w:cs="Arial"/>
+          <w:sz w:val="20"/>
+          <w:szCs w:val="20"/>
+        </w:rPr>
+        <w:t>Imagem 8: Tela de Cadastro</w:t>
+      </w:r>
+    </w:p>
+    <w:p>
+      <w:pPr>
+        <w:jc w:val="center"/>
+        <w:rPr>
+          <w:rFonts w:ascii="Arial" w:hAnsi="Arial" w:cs="Arial"/>
+        </w:rPr>
+      </w:pPr>
+    </w:p>
+    <w:p>
+      <w:pPr>
+        <w:jc w:val="center"/>
+        <w:rPr>
+          <w:rFonts w:ascii="Arial" w:hAnsi="Arial" w:cs="Arial"/>
+        </w:rPr>
+      </w:pPr>
+      <w:r>
+        <w:rPr>
+          <w:rFonts w:ascii="Arial" w:hAnsi="Arial" w:cs="Arial"/>
+          <w:noProof/>
+        </w:rPr>
+        <w:drawing>
+          <wp:inline distT="0" distB="0" distL="0" distR="0" wp14:anchorId="09991487" wp14:editId="00F2462B">
+            <wp:extent cx="4720309" cy="2160000"/>
+            <wp:effectExtent l="0" t="0" r="4445" b="0"/>
+            <wp:docPr id="12" name="Imagem 12"/>
+            <wp:cNvGraphicFramePr>
+              <a:graphicFrameLocks xmlns:a="http://schemas.openxmlformats.org/drawingml/2006/main" noChangeAspect="1"/>
+            </wp:cNvGraphicFramePr>
+            <a:graphic xmlns:a="http://schemas.openxmlformats.org/drawingml/2006/main">
+              <a:graphicData uri="http://schemas.openxmlformats.org/drawingml/2006/picture">
+                <pic:pic xmlns:pic="http://schemas.openxmlformats.org/drawingml/2006/picture">
+                  <pic:nvPicPr>
+                    <pic:cNvPr id="0" name="Picture 13"/>
+                    <pic:cNvPicPr>
+                      <a:picLocks noChangeAspect="1" noChangeArrowheads="1"/>
+                    </pic:cNvPicPr>
+                  </pic:nvPicPr>
+                  <pic:blipFill>
+                    <a:blip r:embed="rId14" cstate="print">
+                      <a:extLst>
+                        <a:ext uri="{28A0092B-C50C-407E-A947-70E740481C1C}">
+                          <a14:useLocalDpi xmlns:a14="http://schemas.microsoft.com/office/drawing/2010/main" val="0"/>
+                        </a:ext>
+                      </a:extLst>
+                    </a:blip>
+                    <a:srcRect/>
+                    <a:stretch>
+                      <a:fillRect/>
+                    </a:stretch>
+                  </pic:blipFill>
+                  <pic:spPr bwMode="auto">
+                    <a:xfrm>
+                      <a:off x="0" y="0"/>
+                      <a:ext cx="4720309" cy="2160000"/>
+                    </a:xfrm>
+                    <a:prstGeom prst="rect">
+                      <a:avLst/>
+                    </a:prstGeom>
+                    <a:noFill/>
+                    <a:ln>
+                      <a:noFill/>
+                    </a:ln>
+                  </pic:spPr>
+                </pic:pic>
+              </a:graphicData>
+            </a:graphic>
+          </wp:inline>
+        </w:drawing>
+      </w:r>
+    </w:p>
+    <w:p>
+      <w:pPr>
+        <w:jc w:val="center"/>
+        <w:rPr>
+          <w:rFonts w:ascii="Arial" w:hAnsi="Arial" w:cs="Arial"/>
+        </w:rPr>
+      </w:pPr>
+    </w:p>
+    <w:p>
+      <w:pPr>
+        <w:jc w:val="center"/>
+        <w:rPr>
+          <w:rFonts w:ascii="Arial" w:hAnsi="Arial" w:cs="Arial"/>
+          <w:sz w:val="20"/>
+          <w:szCs w:val="20"/>
+        </w:rPr>
+      </w:pPr>
+      <w:r>
+        <w:rPr>
+          <w:rFonts w:ascii="Arial" w:hAnsi="Arial" w:cs="Arial"/>
+          <w:sz w:val="20"/>
+          <w:szCs w:val="20"/>
+        </w:rPr>
+        <w:lastRenderedPageBreak/>
+        <w:t>Imagem 9: Tela Mostrando o Cadastro Realizado</w:t>
+      </w:r>
+    </w:p>
+    <w:p>
+      <w:pPr>
+        <w:jc w:val="center"/>
+        <w:rPr>
+          <w:rFonts w:ascii="Arial" w:hAnsi="Arial" w:cs="Arial"/>
+          <w:noProof/>
+        </w:rPr>
+      </w:pPr>
+    </w:p>
+    <w:p>
+      <w:pPr>
+        <w:jc w:val="center"/>
+        <w:rPr>
+          <w:rFonts w:ascii="Arial" w:hAnsi="Arial" w:cs="Arial"/>
+        </w:rPr>
+      </w:pPr>
+      <w:r>
+        <w:rPr>
+          <w:rFonts w:ascii="Arial" w:hAnsi="Arial" w:cs="Arial"/>
+          <w:noProof/>
+        </w:rPr>
+        <w:drawing>
+          <wp:inline distT="0" distB="0" distL="0" distR="0" wp14:anchorId="4F5F4B82" wp14:editId="14D70C80">
+            <wp:extent cx="5476875" cy="1257300"/>
+            <wp:effectExtent l="0" t="0" r="0" b="0"/>
+            <wp:docPr id="13" name="Imagem 13"/>
+            <wp:cNvGraphicFramePr>
+              <a:graphicFrameLocks xmlns:a="http://schemas.openxmlformats.org/drawingml/2006/main" noChangeAspect="1"/>
+            </wp:cNvGraphicFramePr>
+            <a:graphic xmlns:a="http://schemas.openxmlformats.org/drawingml/2006/main">
+              <a:graphicData uri="http://schemas.openxmlformats.org/drawingml/2006/picture">
+                <pic:pic xmlns:pic="http://schemas.openxmlformats.org/drawingml/2006/picture">
+                  <pic:nvPicPr>
+                    <pic:cNvPr id="0" name="Picture 14"/>
+                    <pic:cNvPicPr>
+                      <a:picLocks noChangeAspect="1" noChangeArrowheads="1"/>
+                    </pic:cNvPicPr>
+                  </pic:nvPicPr>
+                  <pic:blipFill rotWithShape="1">
+                    <a:blip r:embed="rId15" cstate="print">
+                      <a:extLst>
+                        <a:ext uri="{28A0092B-C50C-407E-A947-70E740481C1C}">
+                          <a14:useLocalDpi xmlns:a14="http://schemas.microsoft.com/office/drawing/2010/main" val="0"/>
+                        </a:ext>
+                      </a:extLst>
+                    </a:blip>
+                    <a:srcRect l="-1" r="-1422" b="49734"/>
+                    <a:stretch/>
+                  </pic:blipFill>
+                  <pic:spPr bwMode="auto">
+                    <a:xfrm>
+                      <a:off x="0" y="0"/>
+                      <a:ext cx="5476875" cy="1257300"/>
+                    </a:xfrm>
+                    <a:prstGeom prst="rect">
+                      <a:avLst/>
+                    </a:prstGeom>
+                    <a:noFill/>
+                    <a:ln>
+                      <a:noFill/>
+                    </a:ln>
+                    <a:extLst>
+                      <a:ext uri="{53640926-AAD7-44D8-BBD7-CCE9431645EC}">
+                        <a14:shadowObscured xmlns:a14="http://schemas.microsoft.com/office/drawing/2010/main"/>
+                      </a:ext>
+                    </a:extLst>
+                  </pic:spPr>
+                </pic:pic>
+              </a:graphicData>
+            </a:graphic>
+          </wp:inline>
+        </w:drawing>
+      </w:r>
+    </w:p>
+    <w:p>
+      <w:pPr>
+        <w:jc w:val="center"/>
+        <w:rPr>
+          <w:rFonts w:ascii="Arial" w:hAnsi="Arial" w:cs="Arial"/>
+        </w:rPr>
+      </w:pPr>
+    </w:p>
+    <w:p>
+      <w:pPr>
+        <w:jc w:val="center"/>
+        <w:rPr>
+          <w:rFonts w:ascii="Arial" w:hAnsi="Arial" w:cs="Arial"/>
+          <w:sz w:val="20"/>
+          <w:szCs w:val="20"/>
+        </w:rPr>
+      </w:pPr>
+      <w:r>
+        <w:rPr>
+          <w:rFonts w:ascii="Arial" w:hAnsi="Arial" w:cs="Arial"/>
+          <w:sz w:val="20"/>
+          <w:szCs w:val="20"/>
+        </w:rPr>
+        <w:t>Imagem 10: Tela Mostrando o Cadastro Selecionado</w:t>
+      </w:r>
+    </w:p>
+    <w:p>
+      <w:pPr>
+        <w:jc w:val="center"/>
+        <w:rPr>
+          <w:rFonts w:ascii="Arial" w:hAnsi="Arial" w:cs="Arial"/>
+        </w:rPr>
+      </w:pPr>
+    </w:p>
+    <w:p>
+      <w:pPr>
+        <w:jc w:val="center"/>
+        <w:rPr>
+          <w:rFonts w:ascii="Arial" w:hAnsi="Arial" w:cs="Arial"/>
+        </w:rPr>
+      </w:pPr>
+      <w:r>
+        <w:rPr>
+          <w:rFonts w:ascii="Arial" w:hAnsi="Arial" w:cs="Arial"/>
+          <w:noProof/>
+        </w:rPr>
+        <w:drawing>
+          <wp:inline distT="0" distB="0" distL="0" distR="0" wp14:anchorId="79E934D3" wp14:editId="08012FAE">
+            <wp:extent cx="5400040" cy="2273935"/>
+            <wp:effectExtent l="0" t="0" r="0" b="0"/>
+            <wp:docPr id="14" name="Imagem 14"/>
+            <wp:cNvGraphicFramePr>
+              <a:graphicFrameLocks xmlns:a="http://schemas.openxmlformats.org/drawingml/2006/main" noChangeAspect="1"/>
+            </wp:cNvGraphicFramePr>
+            <a:graphic xmlns:a="http://schemas.openxmlformats.org/drawingml/2006/main">
+              <a:graphicData uri="http://schemas.openxmlformats.org/drawingml/2006/picture">
+                <pic:pic xmlns:pic="http://schemas.openxmlformats.org/drawingml/2006/picture">
+                  <pic:nvPicPr>
+                    <pic:cNvPr id="0" name="Picture 16"/>
+                    <pic:cNvPicPr>
+                      <a:picLocks noChangeAspect="1" noChangeArrowheads="1"/>
+                    </pic:cNvPicPr>
+                  </pic:nvPicPr>
+                  <pic:blipFill>
+                    <a:blip r:embed="rId16" cstate="print">
+                      <a:extLst>
+                        <a:ext uri="{28A0092B-C50C-407E-A947-70E740481C1C}">
+                          <a14:useLocalDpi xmlns:a14="http://schemas.microsoft.com/office/drawing/2010/main" val="0"/>
+                        </a:ext>
+                      </a:extLst>
+                    </a:blip>
+                    <a:srcRect/>
+                    <a:stretch>
+                      <a:fillRect/>
+                    </a:stretch>
+                  </pic:blipFill>
+                  <pic:spPr bwMode="auto">
+                    <a:xfrm>
+                      <a:off x="0" y="0"/>
+                      <a:ext cx="5400040" cy="2273935"/>
+                    </a:xfrm>
+                    <a:prstGeom prst="rect">
+                      <a:avLst/>
+                    </a:prstGeom>
+                    <a:noFill/>
+                    <a:ln>
+                      <a:noFill/>
+                    </a:ln>
+                  </pic:spPr>
+                </pic:pic>
+              </a:graphicData>
+            </a:graphic>
+          </wp:inline>
+        </w:drawing>
+      </w:r>
+    </w:p>
+    <w:p>
+      <w:pPr>
+        <w:jc w:val="center"/>
+        <w:rPr>
+          <w:rFonts w:ascii="Arial" w:hAnsi="Arial" w:cs="Arial"/>
+        </w:rPr>
+      </w:pPr>
+    </w:p>
+    <w:p>
+      <w:pPr>
+        <w:jc w:val="center"/>
+        <w:rPr>
+          <w:rFonts w:ascii="Arial" w:hAnsi="Arial" w:cs="Arial"/>
+          <w:sz w:val="20"/>
+          <w:szCs w:val="20"/>
+        </w:rPr>
+      </w:pPr>
+      <w:r>
+        <w:rPr>
+          <w:rFonts w:ascii="Arial" w:hAnsi="Arial" w:cs="Arial"/>
+          <w:sz w:val="20"/>
+          <w:szCs w:val="20"/>
+        </w:rPr>
+        <w:t>Imagem 11: Tela com o Item Excluído</w:t>
+      </w:r>
+    </w:p>
+    <w:p>
+      <w:pPr>
+        <w:jc w:val="center"/>
+        <w:rPr>
+          <w:rFonts w:ascii="Arial" w:hAnsi="Arial" w:cs="Arial"/>
+        </w:rPr>
+      </w:pPr>
+    </w:p>
+    <w:p>
+      <w:pPr>
+        <w:jc w:val="center"/>
+        <w:rPr>
+          <w:rFonts w:ascii="Arial" w:hAnsi="Arial" w:cs="Arial"/>
+        </w:rPr>
+      </w:pPr>
+      <w:r>
+        <w:rPr>
+          <w:rFonts w:ascii="Arial" w:hAnsi="Arial" w:cs="Arial"/>
+          <w:noProof/>
+        </w:rPr>
+        <w:drawing>
+          <wp:inline distT="0" distB="0" distL="0" distR="0" wp14:anchorId="2A353135" wp14:editId="47D13E83">
+            <wp:extent cx="5400040" cy="3251835"/>
+            <wp:effectExtent l="0" t="0" r="0" b="5715"/>
+            <wp:docPr id="15" name="Imagem 15"/>
+            <wp:cNvGraphicFramePr>
+              <a:graphicFrameLocks xmlns:a="http://schemas.openxmlformats.org/drawingml/2006/main" noChangeAspect="1"/>
+            </wp:cNvGraphicFramePr>
+            <a:graphic xmlns:a="http://schemas.openxmlformats.org/drawingml/2006/main">
+              <a:graphicData uri="http://schemas.openxmlformats.org/drawingml/2006/picture">
+                <pic:pic xmlns:pic="http://schemas.openxmlformats.org/drawingml/2006/picture">
+                  <pic:nvPicPr>
+                    <pic:cNvPr id="0" name="Picture 18"/>
+                    <pic:cNvPicPr>
+                      <a:picLocks noChangeAspect="1" noChangeArrowheads="1"/>
+                    </pic:cNvPicPr>
+                  </pic:nvPicPr>
+                  <pic:blipFill>
+                    <a:blip r:embed="rId17">
+                      <a:extLst>
+                        <a:ext uri="{28A0092B-C50C-407E-A947-70E740481C1C}">
+                          <a14:useLocalDpi xmlns:a14="http://schemas.microsoft.com/office/drawing/2010/main" val="0"/>
+                        </a:ext>
+                      </a:extLst>
+                    </a:blip>
+                    <a:srcRect/>
+                    <a:stretch>
+                      <a:fillRect/>
+                    </a:stretch>
+                  </pic:blipFill>
+                  <pic:spPr bwMode="auto">
+                    <a:xfrm>
+                      <a:off x="0" y="0"/>
+                      <a:ext cx="5400040" cy="3251835"/>
+                    </a:xfrm>
+                    <a:prstGeom prst="rect">
+                      <a:avLst/>
+                    </a:prstGeom>
+                    <a:noFill/>
+                    <a:ln>
+                      <a:noFill/>
+                    </a:ln>
+                  </pic:spPr>
+                </pic:pic>
+              </a:graphicData>
+            </a:graphic>
+          </wp:inline>
+        </w:drawing>
+      </w:r>
+    </w:p>
+    <w:p>
+      <w:pPr>
+        <w:spacing w:after="160" w:line="259" w:lineRule="auto"/>
+        <w:rPr>
+          <w:rFonts w:ascii="Arial" w:hAnsi="Arial" w:cs="Arial"/>
+        </w:rPr>
+      </w:pPr>
+      <w:r>
+        <w:rPr>
+          <w:rFonts w:ascii="Arial" w:hAnsi="Arial" w:cs="Arial"/>
+        </w:rPr>
+        <w:br w:type="page"/>
+      </w:r>
+    </w:p>
+    <w:p>
+      <w:pPr>
+        <w:pStyle w:val="Ttulo2"/>
+        <w:tabs>
+          <w:tab w:val="left" w:pos="540"/>
+        </w:tabs>
+        <w:spacing w:line="360" w:lineRule="auto"/>
+        <w:rPr>
+          <w:rFonts w:ascii="Arial" w:hAnsi="Arial" w:cs="Arial"/>
+        </w:rPr>
+      </w:pPr>
+      <w:bookmarkStart w:id="11" w:name="_Toc24456087"/>
+      <w:r>
+        <w:rPr>
+          <w:rFonts w:ascii="Arial" w:hAnsi="Arial" w:cs="Arial"/>
+        </w:rPr>
+        <w:lastRenderedPageBreak/>
+        <w:t>2.</w:t>
+      </w:r>
+      <w:r>
+        <w:rPr>
+          <w:rFonts w:ascii="Arial" w:hAnsi="Arial" w:cs="Arial"/>
+        </w:rPr>
+        <w:t>4</w:t>
+      </w:r>
+      <w:r>
+        <w:rPr>
+          <w:rFonts w:ascii="Arial" w:hAnsi="Arial" w:cs="Arial"/>
+        </w:rPr>
+        <w:t xml:space="preserve"> </w:t>
+      </w:r>
+      <w:r>
+        <w:rPr>
+          <w:rFonts w:ascii="Arial" w:hAnsi="Arial" w:cs="Arial"/>
+        </w:rPr>
+        <w:t>Diagrama de Classes</w:t>
+      </w:r>
+      <w:bookmarkEnd w:id="11"/>
+    </w:p>
+    <w:p>
+      <w:pPr>
+        <w:rPr>
+          <w:rFonts w:ascii="Arial" w:hAnsi="Arial" w:cs="Arial"/>
+        </w:rPr>
+      </w:pPr>
+    </w:p>
+    <w:p>
+      <w:pPr>
+        <w:rPr>
+          <w:rFonts w:ascii="Arial" w:hAnsi="Arial" w:cs="Arial"/>
+        </w:rPr>
+      </w:pPr>
+      <w:r>
+        <w:rPr>
+          <w:rFonts w:ascii="Arial" w:hAnsi="Arial" w:cs="Arial"/>
+        </w:rPr>
+        <w:tab/>
+        <w:t>Diagrama gerado, a partir de todas as classes utilizadas no desenvolvimento do Projeto.</w:t>
+      </w:r>
+    </w:p>
+    <w:p>
+      <w:pPr>
+        <w:rPr>
+          <w:rFonts w:ascii="Arial" w:hAnsi="Arial" w:cs="Arial"/>
+        </w:rPr>
+      </w:pPr>
+    </w:p>
+    <w:p>
+      <w:pPr>
+        <w:jc w:val="center"/>
+        <w:rPr>
+          <w:rFonts w:ascii="Arial" w:hAnsi="Arial" w:cs="Arial"/>
+          <w:sz w:val="20"/>
+          <w:szCs w:val="20"/>
+        </w:rPr>
+      </w:pPr>
+      <w:r>
+        <w:rPr>
+          <w:rFonts w:ascii="Arial" w:hAnsi="Arial" w:cs="Arial"/>
+          <w:sz w:val="20"/>
+          <w:szCs w:val="20"/>
+        </w:rPr>
+        <w:t>Imagem 12: Diagrama de Classes</w:t>
+      </w:r>
+    </w:p>
+    <w:p>
+      <w:r>
+        <w:rPr>
+          <w:noProof/>
+        </w:rPr>
+        <w:drawing>
+          <wp:inline distT="0" distB="0" distL="0" distR="0" wp14:anchorId="4A3D38DD" wp14:editId="0C1CA15F">
+            <wp:extent cx="5400040" cy="3105785"/>
+            <wp:effectExtent l="0" t="0" r="0" b="0"/>
+            <wp:docPr id="1" name="Imagem 1"/>
+            <wp:cNvGraphicFramePr>
+              <a:graphicFrameLocks xmlns:a="http://schemas.openxmlformats.org/drawingml/2006/main" noChangeAspect="1"/>
+            </wp:cNvGraphicFramePr>
+            <a:graphic xmlns:a="http://schemas.openxmlformats.org/drawingml/2006/main">
+              <a:graphicData uri="http://schemas.openxmlformats.org/drawingml/2006/picture">
+                <pic:pic xmlns:pic="http://schemas.openxmlformats.org/drawingml/2006/picture">
+                  <pic:nvPicPr>
+                    <pic:cNvPr id="0" name="Picture 1"/>
+                    <pic:cNvPicPr>
+                      <a:picLocks noChangeAspect="1" noChangeArrowheads="1"/>
+                    </pic:cNvPicPr>
+                  </pic:nvPicPr>
+                  <pic:blipFill>
+                    <a:blip r:embed="rId18">
+                      <a:extLst>
+                        <a:ext uri="{28A0092B-C50C-407E-A947-70E740481C1C}">
+                          <a14:useLocalDpi xmlns:a14="http://schemas.microsoft.com/office/drawing/2010/main" val="0"/>
+                        </a:ext>
+                      </a:extLst>
+                    </a:blip>
+                    <a:srcRect/>
+                    <a:stretch>
+                      <a:fillRect/>
+                    </a:stretch>
+                  </pic:blipFill>
+                  <pic:spPr bwMode="auto">
+                    <a:xfrm>
+                      <a:off x="0" y="0"/>
+                      <a:ext cx="5400040" cy="3105785"/>
+                    </a:xfrm>
+                    <a:prstGeom prst="rect">
+                      <a:avLst/>
+                    </a:prstGeom>
+                    <a:noFill/>
+                    <a:ln>
+                      <a:noFill/>
+                    </a:ln>
+                  </pic:spPr>
+                </pic:pic>
+              </a:graphicData>
+            </a:graphic>
+          </wp:inline>
+        </w:drawing>
+      </w:r>
+    </w:p>
     <w:sectPr>
-      <w:headerReference w:type="default" r:id="rId10"/>
+      <w:headerReference w:type="default" r:id="rId19"/>
       <w:pgSz w:w="11906" w:h="16838"/>
       <w:pgMar w:top="1417" w:right="1701" w:bottom="1417" w:left="1701" w:header="708" w:footer="708" w:gutter="0"/>
       <w:cols w:space="708"/>
@@ -5426,6 +6565,7 @@
         <w:docPartUnique/>
       </w:docPartObj>
     </w:sdtPr>
+    <w:sdtEndPr/>
     <w:sdtContent>
       <w:p>
         <w:pPr>
@@ -5992,7 +7132,7 @@
       </w:pPr>
     </w:pPrDefault>
   </w:docDefaults>
-  <w:latentStyles w:defLockedState="0" w:defUIPriority="99" w:defSemiHidden="0" w:defUnhideWhenUsed="0" w:defQFormat="0" w:count="377">
+  <w:latentStyles w:defLockedState="0" w:defUIPriority="99" w:defSemiHidden="0" w:defUnhideWhenUsed="0" w:defQFormat="0" w:count="376">
     <w:lsdException w:name="Normal" w:uiPriority="0" w:qFormat="1"/>
     <w:lsdException w:name="heading 1" w:uiPriority="0" w:qFormat="1"/>
     <w:lsdException w:name="heading 2" w:semiHidden="1" w:uiPriority="0" w:unhideWhenUsed="1" w:qFormat="1"/>
@@ -6369,7 +7509,6 @@
     <w:lsdException w:name="Hashtag" w:semiHidden="1" w:unhideWhenUsed="1"/>
     <w:lsdException w:name="Unresolved Mention" w:semiHidden="1" w:unhideWhenUsed="1"/>
     <w:lsdException w:name="Smart Link" w:semiHidden="1" w:unhideWhenUsed="1"/>
-    <w:lsdException w:name="Smart Link Error" w:semiHidden="1" w:unhideWhenUsed="1"/>
   </w:latentStyles>
   <w:style w:type="paragraph" w:default="1" w:styleId="Normal">
     <w:name w:val="Normal"/>

</xml_diff>